<commit_message>
admin portal page created and connected (version 1)
</commit_message>
<xml_diff>
--- a/Project_helper.docx
+++ b/Project_helper.docx
@@ -10,19 +10,227 @@
     <w:p/>
     <w:p>
       <w:r>
-        <w:t>pyside6-uic your_ui_file.ui -o your_ui_file.py</w:t>
+        <w:t xml:space="preserve">pyside6-uic </w:t>
+      </w:r>
+      <w:proofErr w:type="spellStart"/>
+      <w:r>
+        <w:t>your_ui_file.ui</w:t>
+      </w:r>
+      <w:proofErr w:type="spellEnd"/>
+      <w:r>
+        <w:t xml:space="preserve"> -o your_ui_file.py</w:t>
       </w:r>
     </w:p>
     <w:p/>
     <w:p/>
     <w:p>
       <w:r>
-        <w:t>400, 50 TITLE</w:t>
-      </w:r>
-      <w:r>
-        <w:t xml:space="preserve"> , point 22</w:t>
+        <w:t xml:space="preserve">400, 50 </w:t>
+      </w:r>
+      <w:proofErr w:type="gramStart"/>
+      <w:r>
+        <w:t>TITLE</w:t>
+      </w:r>
+      <w:r>
+        <w:t xml:space="preserve"> ,</w:t>
+      </w:r>
+      <w:proofErr w:type="gramEnd"/>
+      <w:r>
+        <w:t xml:space="preserve"> point 22</w:t>
       </w:r>
     </w:p>
+    <w:p/>
+    <w:p>
+      <w:r>
+        <w:t>select * from admin</w:t>
+      </w:r>
+    </w:p>
+    <w:p>
+      <w:r>
+        <w:t>select * from doctors</w:t>
+      </w:r>
+    </w:p>
+    <w:p>
+      <w:r>
+        <w:t xml:space="preserve">select * from </w:t>
+      </w:r>
+      <w:proofErr w:type="gramStart"/>
+      <w:r>
+        <w:t>Patients</w:t>
+      </w:r>
+      <w:proofErr w:type="gramEnd"/>
+    </w:p>
+    <w:p>
+      <w:r>
+        <w:t>select * from Staff</w:t>
+      </w:r>
+    </w:p>
+    <w:p/>
+    <w:p/>
+    <w:p>
+      <w:r>
+        <w:t>INSERT INTO Staff (</w:t>
+      </w:r>
+      <w:proofErr w:type="spellStart"/>
+      <w:r>
+        <w:t>branch_id</w:t>
+      </w:r>
+      <w:proofErr w:type="spellEnd"/>
+      <w:r>
+        <w:t xml:space="preserve">, </w:t>
+      </w:r>
+      <w:proofErr w:type="spellStart"/>
+      <w:r>
+        <w:t>first_name</w:t>
+      </w:r>
+      <w:proofErr w:type="spellEnd"/>
+      <w:r>
+        <w:t xml:space="preserve">, </w:t>
+      </w:r>
+      <w:proofErr w:type="spellStart"/>
+      <w:r>
+        <w:t>last_name</w:t>
+      </w:r>
+      <w:proofErr w:type="spellEnd"/>
+      <w:r>
+        <w:t xml:space="preserve">, cnic, password, role, </w:t>
+      </w:r>
+      <w:proofErr w:type="spellStart"/>
+      <w:r>
+        <w:t>contact_number</w:t>
+      </w:r>
+      <w:proofErr w:type="spellEnd"/>
+      <w:r>
+        <w:t xml:space="preserve">, email, address, </w:t>
+      </w:r>
+      <w:proofErr w:type="spellStart"/>
+      <w:r>
+        <w:t>hire_date</w:t>
+      </w:r>
+      <w:proofErr w:type="spellEnd"/>
+      <w:r>
+        <w:t>)</w:t>
+      </w:r>
+    </w:p>
+    <w:p>
+      <w:r>
+        <w:t>VALUES</w:t>
+      </w:r>
+    </w:p>
+    <w:p>
+      <w:r>
+        <w:t xml:space="preserve">(1, 'Nadia', 'Khan', '6', 's123', 'Nurse', '03001112233', 'nadiakhan@example.com', '789 Street C', </w:t>
+      </w:r>
+      <w:proofErr w:type="gramStart"/>
+      <w:r>
+        <w:t>GETDATE(</w:t>
+      </w:r>
+      <w:proofErr w:type="gramEnd"/>
+      <w:r>
+        <w:t>)),</w:t>
+      </w:r>
+    </w:p>
+    <w:p>
+      <w:r>
+        <w:t xml:space="preserve">(1, 'Ahmed', 'Raza', '7', 's456', 'Cleaner', '03004455667', 'ahmedraza@example.com', '101 Street D', </w:t>
+      </w:r>
+      <w:proofErr w:type="gramStart"/>
+      <w:r>
+        <w:t>GETDATE(</w:t>
+      </w:r>
+      <w:proofErr w:type="gramEnd"/>
+      <w:r>
+        <w:t>)</w:t>
+      </w:r>
+      <w:proofErr w:type="gramStart"/>
+      <w:r>
+        <w:t>);</w:t>
+      </w:r>
+      <w:proofErr w:type="gramEnd"/>
+    </w:p>
+    <w:p/>
+    <w:p>
+      <w:r>
+        <w:t>INSERT INTO Doctors (</w:t>
+      </w:r>
+      <w:proofErr w:type="spellStart"/>
+      <w:r>
+        <w:t>branch_id</w:t>
+      </w:r>
+      <w:proofErr w:type="spellEnd"/>
+      <w:r>
+        <w:t xml:space="preserve">, </w:t>
+      </w:r>
+      <w:proofErr w:type="spellStart"/>
+      <w:r>
+        <w:t>first_name</w:t>
+      </w:r>
+      <w:proofErr w:type="spellEnd"/>
+      <w:r>
+        <w:t xml:space="preserve">, </w:t>
+      </w:r>
+      <w:proofErr w:type="spellStart"/>
+      <w:r>
+        <w:t>last_name</w:t>
+      </w:r>
+      <w:proofErr w:type="spellEnd"/>
+      <w:r>
+        <w:t xml:space="preserve">, cnic, password, specialty, </w:t>
+      </w:r>
+      <w:proofErr w:type="spellStart"/>
+      <w:r>
+        <w:t>contact_number</w:t>
+      </w:r>
+      <w:proofErr w:type="spellEnd"/>
+      <w:r>
+        <w:t xml:space="preserve">, email, </w:t>
+      </w:r>
+      <w:proofErr w:type="spellStart"/>
+      <w:r>
+        <w:t>created_at</w:t>
+      </w:r>
+      <w:proofErr w:type="spellEnd"/>
+      <w:r>
+        <w:t>)</w:t>
+      </w:r>
+    </w:p>
+    <w:p>
+      <w:r>
+        <w:t>VALUES</w:t>
+      </w:r>
+    </w:p>
+    <w:p>
+      <w:r>
+        <w:t xml:space="preserve">(1, 'Dr. Faisal', 'Malik', '3', 'd123', 'Cardiology', '03005566778', 'faisalmalik@example.com', </w:t>
+      </w:r>
+      <w:proofErr w:type="gramStart"/>
+      <w:r>
+        <w:t>GETDATE(</w:t>
+      </w:r>
+      <w:proofErr w:type="gramEnd"/>
+      <w:r>
+        <w:t>)),</w:t>
+      </w:r>
+    </w:p>
+    <w:p>
+      <w:r>
+        <w:t xml:space="preserve">(1, 'Dr. Hina', 'Ali', '4', 'd456', 'Neurology', '03006677889', 'hinaali@example.com', </w:t>
+      </w:r>
+      <w:proofErr w:type="gramStart"/>
+      <w:r>
+        <w:t>GETDATE(</w:t>
+      </w:r>
+      <w:proofErr w:type="gramEnd"/>
+      <w:r>
+        <w:t>)</w:t>
+      </w:r>
+      <w:proofErr w:type="gramStart"/>
+      <w:r>
+        <w:t>);</w:t>
+      </w:r>
+      <w:proofErr w:type="gramEnd"/>
+    </w:p>
+    <w:p/>
     <w:sectPr>
       <w:pgSz w:w="12240" w:h="15840"/>
       <w:pgMar w:top="1440" w:right="1440" w:bottom="1440" w:left="1440" w:header="720" w:footer="720" w:gutter="0"/>
@@ -636,7 +844,6 @@
   <w:style w:type="character" w:default="1" w:styleId="DefaultParagraphFont">
     <w:name w:val="Default Paragraph Font"/>
     <w:uiPriority w:val="1"/>
-    <w:semiHidden/>
     <w:unhideWhenUsed/>
   </w:style>
   <w:style w:type="table" w:default="1" w:styleId="TableNormal">

</xml_diff>